<commit_message>
wip: work experience in standalone CV
</commit_message>
<xml_diff>
--- a/blog/static/jedrzej-lewandowski-CV-IT.docx
+++ b/blog/static/jedrzej-lewandowski-CV-IT.docx
@@ -1,6 +1,6 @@
 
 <file path=word/document.xml><?xml version="1.0" encoding="utf-8"?>
-<w:document xmlns:wpc="http://schemas.microsoft.com/office/word/2010/wordprocessingCanvas" xmlns:cx="http://schemas.microsoft.com/office/drawing/2014/chartex" xmlns:cx1="http://schemas.microsoft.com/office/drawing/2015/9/8/chartex" xmlns:cx2="http://schemas.microsoft.com/office/drawing/2015/10/21/chartex" xmlns:cx3="http://schemas.microsoft.com/office/drawing/2016/5/9/chartex" xmlns:cx4="http://schemas.microsoft.com/office/drawing/2016/5/10/chartex" xmlns:cx5="http://schemas.microsoft.com/office/drawing/2016/5/11/chartex" xmlns:cx6="http://schemas.microsoft.com/office/drawing/2016/5/12/chartex" xmlns:cx7="http://schemas.microsoft.com/office/drawing/2016/5/13/chartex" xmlns:cx8="http://schemas.microsoft.com/office/drawing/2016/5/14/chartex" xmlns:mc="http://schemas.openxmlformats.org/markup-compatibility/2006" xmlns:aink="http://schemas.microsoft.com/office/drawing/2016/ink" xmlns:am3d="http://schemas.microsoft.com/office/drawing/2017/model3d" xmlns:o="urn:schemas-microsoft-com:office:office" xmlns:r="http://schemas.openxmlformats.org/officeDocument/2006/relationships" xmlns:m="http://schemas.openxmlformats.org/officeDocument/2006/math" xmlns:v="urn:schemas-microsoft-com:vml" xmlns:wp14="http://schemas.microsoft.com/office/word/2010/wordprocessingDrawing" xmlns:wp="http://schemas.openxmlformats.org/drawingml/2006/wordprocessingDrawing" xmlns:w10="urn:schemas-microsoft-com:office:word" xmlns:w="http://schemas.openxmlformats.org/wordprocessingml/2006/main" xmlns:w14="http://schemas.microsoft.com/office/word/2010/wordml" xmlns:w15="http://schemas.microsoft.com/office/word/2012/wordml" xmlns:w16cex="http://schemas.microsoft.com/office/word/2018/wordml/cex" xmlns:w16cid="http://schemas.microsoft.com/office/word/2016/wordml/cid" xmlns:w16="http://schemas.microsoft.com/office/word/2018/wordml" xmlns:w16se="http://schemas.microsoft.com/office/word/2015/wordml/symex" xmlns:wpg="http://schemas.microsoft.com/office/word/2010/wordprocessingGroup" xmlns:wpi="http://schemas.microsoft.com/office/word/2010/wordprocessingInk" xmlns:wne="http://schemas.microsoft.com/office/word/2006/wordml" xmlns:wps="http://schemas.microsoft.com/office/word/2010/wordprocessingShape" mc:Ignorable="w14 w15 w16se w16cid w16 w16cex wp14">
+<w:document xmlns:wpc="http://schemas.microsoft.com/office/word/2010/wordprocessingCanvas" xmlns:cx="http://schemas.microsoft.com/office/drawing/2014/chartex" xmlns:cx1="http://schemas.microsoft.com/office/drawing/2015/9/8/chartex" xmlns:cx2="http://schemas.microsoft.com/office/drawing/2015/10/21/chartex" xmlns:cx3="http://schemas.microsoft.com/office/drawing/2016/5/9/chartex" xmlns:cx4="http://schemas.microsoft.com/office/drawing/2016/5/10/chartex" xmlns:cx5="http://schemas.microsoft.com/office/drawing/2016/5/11/chartex" xmlns:cx6="http://schemas.microsoft.com/office/drawing/2016/5/12/chartex" xmlns:cx7="http://schemas.microsoft.com/office/drawing/2016/5/13/chartex" xmlns:cx8="http://schemas.microsoft.com/office/drawing/2016/5/14/chartex" xmlns:mc="http://schemas.openxmlformats.org/markup-compatibility/2006" xmlns:aink="http://schemas.microsoft.com/office/drawing/2016/ink" xmlns:am3d="http://schemas.microsoft.com/office/drawing/2017/model3d" xmlns:o="urn:schemas-microsoft-com:office:office" xmlns:r="http://schemas.openxmlformats.org/officeDocument/2006/relationships" xmlns:m="http://schemas.openxmlformats.org/officeDocument/2006/math" xmlns:v="urn:schemas-microsoft-com:vml" xmlns:wp14="http://schemas.microsoft.com/office/word/2010/wordprocessingDrawing" xmlns:wp="http://schemas.openxmlformats.org/drawingml/2006/wordprocessingDrawing" xmlns:w10="urn:schemas-microsoft-com:office:word" xmlns:w="http://schemas.openxmlformats.org/wordprocessingml/2006/main" xmlns:w14="http://schemas.microsoft.com/office/word/2010/wordml" xmlns:w15="http://schemas.microsoft.com/office/word/2012/wordml" xmlns:w16cex="http://schemas.microsoft.com/office/word/2018/wordml/cex" xmlns:w16cid="http://schemas.microsoft.com/office/word/2016/wordml/cid" xmlns:w16="http://schemas.microsoft.com/office/word/2018/wordml" xmlns:w16sdtdh="http://schemas.microsoft.com/office/word/2020/wordml/sdtdatahash" xmlns:w16se="http://schemas.microsoft.com/office/word/2015/wordml/symex" xmlns:wpg="http://schemas.microsoft.com/office/word/2010/wordprocessingGroup" xmlns:wpi="http://schemas.microsoft.com/office/word/2010/wordprocessingInk" xmlns:wne="http://schemas.microsoft.com/office/word/2006/wordml" xmlns:wps="http://schemas.microsoft.com/office/word/2010/wordprocessingShape" mc:Ignorable="w14 w15 w16se w16cid w16 w16cex w16sdtdh wp14">
   <w:background w:color="FFFFFF"/>
   <w:body>
     <w:p>
@@ -210,7 +210,43 @@
           <w:szCs w:val="18"/>
           <w:lang w:val="pl-PL"/>
         </w:rPr>
-        <w:t>Zimna 2, 00-138</w:t>
+        <w:t>Ogrodowa</w:t>
+      </w:r>
+      <w:r>
+        <w:rPr>
+          <w:rFonts w:ascii="Arial" w:hAnsi="Arial" w:cs="Arial"/>
+          <w:sz w:val="18"/>
+          <w:szCs w:val="18"/>
+          <w:lang w:val="pl-PL"/>
+        </w:rPr>
+        <w:t xml:space="preserve"> </w:t>
+      </w:r>
+      <w:r>
+        <w:rPr>
+          <w:rFonts w:ascii="Arial" w:hAnsi="Arial" w:cs="Arial"/>
+          <w:sz w:val="18"/>
+          <w:szCs w:val="18"/>
+          <w:lang w:val="pl-PL"/>
+        </w:rPr>
+        <w:t>7</w:t>
+      </w:r>
+      <w:r>
+        <w:rPr>
+          <w:rFonts w:ascii="Arial" w:hAnsi="Arial" w:cs="Arial"/>
+          <w:sz w:val="18"/>
+          <w:szCs w:val="18"/>
+          <w:lang w:val="pl-PL"/>
+        </w:rPr>
+        <w:t>, 00-</w:t>
+      </w:r>
+      <w:r>
+        <w:rPr>
+          <w:rFonts w:ascii="Arial" w:hAnsi="Arial" w:cs="Arial"/>
+          <w:sz w:val="18"/>
+          <w:szCs w:val="18"/>
+          <w:lang w:val="pl-PL"/>
+        </w:rPr>
+        <w:t>893</w:t>
       </w:r>
       <w:r>
         <w:rPr>
@@ -393,11 +429,10 @@
           <w:rPr>
             <w:rStyle w:val="Hyperlink"/>
             <w:rFonts w:ascii="Arial" w:hAnsi="Arial" w:cs="Arial"/>
-            <w:color w:val="000000" w:themeColor="text1"/>
             <w:sz w:val="18"/>
             <w:szCs w:val="18"/>
           </w:rPr>
-          <w:t>https://jedrzej.lewandowski.doctor</w:t>
+          <w:t>https://jblewandowski.com</w:t>
         </w:r>
       </w:hyperlink>
       <w:r>
@@ -491,8 +526,12 @@
     <w:p>
       <w:pPr>
         <w:pStyle w:val="Heading2"/>
-        <w:rPr>
-          <w:rFonts w:ascii="Arial" w:eastAsia="Times New Roman" w:hAnsi="Arial" w:cs="Arial"/>
+        <w:numPr>
+          <w:ilvl w:val="0"/>
+          <w:numId w:val="14"/>
+        </w:numPr>
+        <w:rPr>
+          <w:rFonts w:ascii="Arial" w:hAnsi="Arial" w:cs="Arial"/>
           <w:color w:val="000000" w:themeColor="text1"/>
           <w:sz w:val="24"/>
           <w:szCs w:val="24"/>
@@ -505,9 +544,8 @@
           <w:sz w:val="24"/>
           <w:szCs w:val="24"/>
         </w:rPr>
-        <w:t xml:space="preserve">2014 - present — Medical University of </w:t>
-      </w:r>
-      <w:proofErr w:type="spellStart"/>
+        <w:t xml:space="preserve">2014 - </w:t>
+      </w:r>
       <w:r>
         <w:rPr>
           <w:rFonts w:ascii="Arial" w:hAnsi="Arial" w:cs="Arial"/>
@@ -515,7 +553,7 @@
           <w:sz w:val="24"/>
           <w:szCs w:val="24"/>
         </w:rPr>
-        <w:t>w</w:t>
+        <w:t>2021</w:t>
       </w:r>
       <w:r>
         <w:rPr>
@@ -524,9 +562,9 @@
           <w:sz w:val="24"/>
           <w:szCs w:val="24"/>
         </w:rPr>
-        <w:t>arsaw</w:t>
-      </w:r>
-      <w:proofErr w:type="spellEnd"/>
+        <w:t xml:space="preserve"> — Medical University of </w:t>
+      </w:r>
+      <w:proofErr w:type="spellStart"/>
       <w:r>
         <w:rPr>
           <w:rFonts w:ascii="Arial" w:hAnsi="Arial" w:cs="Arial"/>
@@ -534,7 +572,7 @@
           <w:sz w:val="24"/>
           <w:szCs w:val="24"/>
         </w:rPr>
-        <w:t xml:space="preserve">, </w:t>
+        <w:t>w</w:t>
       </w:r>
       <w:r>
         <w:rPr>
@@ -543,8 +581,9 @@
           <w:sz w:val="24"/>
           <w:szCs w:val="24"/>
         </w:rPr>
-        <w:t>s</w:t>
-      </w:r>
+        <w:t>arsaw</w:t>
+      </w:r>
+      <w:proofErr w:type="spellEnd"/>
       <w:r>
         <w:rPr>
           <w:rFonts w:ascii="Arial" w:hAnsi="Arial" w:cs="Arial"/>
@@ -552,140 +591,25 @@
           <w:sz w:val="24"/>
           <w:szCs w:val="24"/>
         </w:rPr>
-        <w:t xml:space="preserve">econd </w:t>
-      </w:r>
-      <w:r>
-        <w:rPr>
-          <w:rFonts w:ascii="Arial" w:hAnsi="Arial" w:cs="Arial"/>
-          <w:color w:val="000000" w:themeColor="text1"/>
-          <w:sz w:val="24"/>
-          <w:szCs w:val="24"/>
-        </w:rPr>
-        <w:t>f</w:t>
-      </w:r>
-      <w:r>
-        <w:rPr>
-          <w:rFonts w:ascii="Arial" w:hAnsi="Arial" w:cs="Arial"/>
-          <w:color w:val="000000" w:themeColor="text1"/>
-          <w:sz w:val="24"/>
-          <w:szCs w:val="24"/>
-        </w:rPr>
-        <w:t xml:space="preserve">aculty </w:t>
-      </w:r>
-      <w:r>
-        <w:rPr>
-          <w:rFonts w:ascii="Arial" w:hAnsi="Arial" w:cs="Arial"/>
-          <w:color w:val="000000" w:themeColor="text1"/>
-          <w:sz w:val="24"/>
-          <w:szCs w:val="24"/>
-        </w:rPr>
-        <w:t>o</w:t>
-      </w:r>
-      <w:r>
-        <w:rPr>
-          <w:rFonts w:ascii="Arial" w:hAnsi="Arial" w:cs="Arial"/>
-          <w:color w:val="000000" w:themeColor="text1"/>
-          <w:sz w:val="24"/>
-          <w:szCs w:val="24"/>
-        </w:rPr>
-        <w:t xml:space="preserve">f </w:t>
-      </w:r>
-      <w:r>
-        <w:rPr>
-          <w:rFonts w:ascii="Arial" w:hAnsi="Arial" w:cs="Arial"/>
-          <w:color w:val="000000" w:themeColor="text1"/>
-          <w:sz w:val="24"/>
-          <w:szCs w:val="24"/>
-        </w:rPr>
-        <w:t>m</w:t>
-      </w:r>
-      <w:r>
-        <w:rPr>
-          <w:rFonts w:ascii="Arial" w:hAnsi="Arial" w:cs="Arial"/>
-          <w:color w:val="000000" w:themeColor="text1"/>
-          <w:sz w:val="24"/>
-          <w:szCs w:val="24"/>
-        </w:rPr>
-        <w:t xml:space="preserve">edicine, </w:t>
-      </w:r>
-      <w:proofErr w:type="spellStart"/>
-      <w:r>
-        <w:rPr>
-          <w:rFonts w:ascii="Arial" w:hAnsi="Arial" w:cs="Arial"/>
-          <w:color w:val="000000" w:themeColor="text1"/>
-          <w:sz w:val="24"/>
-          <w:szCs w:val="24"/>
-        </w:rPr>
-        <w:t>p</w:t>
-      </w:r>
-      <w:r>
-        <w:rPr>
-          <w:rFonts w:ascii="Arial" w:hAnsi="Arial" w:cs="Arial"/>
-          <w:color w:val="000000" w:themeColor="text1"/>
-          <w:sz w:val="24"/>
-          <w:szCs w:val="24"/>
-        </w:rPr>
-        <w:t>oland</w:t>
-      </w:r>
-      <w:proofErr w:type="spellEnd"/>
-      <w:r>
-        <w:rPr>
-          <w:rFonts w:ascii="Arial" w:hAnsi="Arial" w:cs="Arial"/>
-          <w:color w:val="000000" w:themeColor="text1"/>
-          <w:sz w:val="24"/>
-          <w:szCs w:val="24"/>
-        </w:rPr>
-        <w:t>.</w:t>
-      </w:r>
-      <w:r>
-        <w:rPr>
-          <w:rFonts w:ascii="Arial" w:hAnsi="Arial" w:cs="Arial"/>
-          <w:color w:val="000000" w:themeColor="text1"/>
-          <w:sz w:val="24"/>
-          <w:szCs w:val="24"/>
-        </w:rPr>
-        <w:t xml:space="preserve"> </w:t>
+        <w:t>. Title: doctor of medicine</w:t>
       </w:r>
     </w:p>
     <w:p>
       <w:pPr>
-        <w:rPr>
-          <w:rFonts w:ascii="Arial" w:hAnsi="Arial" w:cs="Arial"/>
-          <w:color w:val="000000" w:themeColor="text1"/>
-          <w:sz w:val="21"/>
-          <w:szCs w:val="21"/>
-          <w:lang w:val="en-GB"/>
-        </w:rPr>
-      </w:pPr>
-      <w:r>
-        <w:rPr>
-          <w:rFonts w:ascii="Arial" w:hAnsi="Arial" w:cs="Arial"/>
-          <w:color w:val="000000" w:themeColor="text1"/>
-          <w:sz w:val="21"/>
-          <w:szCs w:val="21"/>
-          <w:lang w:val="en-GB"/>
-        </w:rPr>
-        <w:t>Currently studying medicine, expected to graduate in 202</w:t>
-      </w:r>
-      <w:r>
-        <w:rPr>
-          <w:rFonts w:ascii="Arial" w:hAnsi="Arial" w:cs="Arial"/>
-          <w:color w:val="000000" w:themeColor="text1"/>
-          <w:sz w:val="21"/>
-          <w:szCs w:val="21"/>
-          <w:lang w:val="en-GB"/>
-        </w:rPr>
-        <w:t>1</w:t>
-      </w:r>
-      <w:r>
-        <w:rPr>
-          <w:rFonts w:ascii="Arial" w:hAnsi="Arial" w:cs="Arial"/>
-          <w:color w:val="000000" w:themeColor="text1"/>
-          <w:sz w:val="21"/>
-          <w:szCs w:val="21"/>
-          <w:lang w:val="en-GB"/>
-        </w:rPr>
-        <w:t>.</w:t>
+        <w:pStyle w:val="ListParagraph"/>
+        <w:numPr>
+          <w:ilvl w:val="0"/>
+          <w:numId w:val="14"/>
+        </w:numPr>
+        <w:rPr>
+          <w:lang w:val="en-GB"/>
+        </w:rPr>
+      </w:pPr>
+      <w:r>
+        <w:rPr>
+          <w:lang w:val="en-GB"/>
+        </w:rPr>
+        <w:t>Polish physician professional license no 3619620</w:t>
       </w:r>
     </w:p>
     <w:p>
@@ -702,18 +626,6 @@
           <w:lang w:val="en-GB"/>
         </w:rPr>
       </w:pPr>
-      <w:r>
-        <w:rPr>
-          <w:rFonts w:ascii="Arial" w:hAnsi="Arial" w:cs="Arial"/>
-          <w:b/>
-          <w:bCs/>
-          <w:color w:val="000000" w:themeColor="text1"/>
-          <w:sz w:val="28"/>
-          <w:szCs w:val="28"/>
-          <w:lang w:val="en-GB"/>
-        </w:rPr>
-        <w:t xml:space="preserve">IT </w:t>
-      </w:r>
       <w:r>
         <w:rPr>
           <w:rFonts w:ascii="Arial" w:hAnsi="Arial" w:cs="Arial"/>
@@ -1036,7 +948,17 @@
           <w:szCs w:val="21"/>
           <w:lang w:val="en-GB"/>
         </w:rPr>
-        <w:t xml:space="preserve"> today</w:t>
+        <w:t xml:space="preserve"> </w:t>
+      </w:r>
+      <w:r>
+        <w:rPr>
+          <w:rFonts w:ascii="Arial" w:hAnsi="Arial" w:cs="Arial"/>
+          <w:color w:val="000000" w:themeColor="text1"/>
+          <w:sz w:val="21"/>
+          <w:szCs w:val="21"/>
+          <w:lang w:val="en-GB"/>
+        </w:rPr>
+        <w:t>Nov 2020</w:t>
       </w:r>
       <w:r>
         <w:rPr>
@@ -1087,6 +1009,157 @@
           <w:lang w:val="en-GB"/>
         </w:rPr>
         <w:t xml:space="preserve"> at Pitchup.com</w:t>
+      </w:r>
+    </w:p>
+    <w:p>
+      <w:pPr>
+        <w:pStyle w:val="ListParagraph"/>
+        <w:numPr>
+          <w:ilvl w:val="0"/>
+          <w:numId w:val="12"/>
+        </w:numPr>
+        <w:tabs>
+          <w:tab w:val="left" w:pos="2835"/>
+        </w:tabs>
+        <w:ind w:left="426" w:hanging="426"/>
+        <w:rPr>
+          <w:rFonts w:ascii="Arial" w:hAnsi="Arial" w:cs="Arial"/>
+          <w:color w:val="000000" w:themeColor="text1"/>
+          <w:sz w:val="21"/>
+          <w:szCs w:val="21"/>
+          <w:lang w:val="en-GB"/>
+        </w:rPr>
+      </w:pPr>
+      <w:r>
+        <w:rPr>
+          <w:rFonts w:ascii="Arial" w:hAnsi="Arial" w:cs="Arial"/>
+          <w:color w:val="000000" w:themeColor="text1"/>
+          <w:sz w:val="21"/>
+          <w:szCs w:val="21"/>
+          <w:lang w:val="en-GB"/>
+        </w:rPr>
+        <w:t>Dec 2020 – Feb 2021:</w:t>
+      </w:r>
+      <w:r>
+        <w:rPr>
+          <w:rFonts w:ascii="Arial" w:hAnsi="Arial" w:cs="Arial"/>
+          <w:color w:val="000000" w:themeColor="text1"/>
+          <w:sz w:val="21"/>
+          <w:szCs w:val="21"/>
+          <w:lang w:val="en-GB"/>
+        </w:rPr>
+        <w:tab/>
+        <w:t xml:space="preserve">Senior </w:t>
+      </w:r>
+      <w:proofErr w:type="spellStart"/>
+      <w:r>
+        <w:rPr>
+          <w:rFonts w:ascii="Arial" w:hAnsi="Arial" w:cs="Arial"/>
+          <w:color w:val="000000" w:themeColor="text1"/>
+          <w:sz w:val="21"/>
+          <w:szCs w:val="21"/>
+          <w:lang w:val="en-GB"/>
+        </w:rPr>
+        <w:t>fullstack</w:t>
+      </w:r>
+      <w:proofErr w:type="spellEnd"/>
+      <w:r>
+        <w:rPr>
+          <w:rFonts w:ascii="Arial" w:hAnsi="Arial" w:cs="Arial"/>
+          <w:color w:val="000000" w:themeColor="text1"/>
+          <w:sz w:val="21"/>
+          <w:szCs w:val="21"/>
+          <w:lang w:val="en-GB"/>
+        </w:rPr>
+        <w:t xml:space="preserve"> developer at Refair.me (part-time)</w:t>
+      </w:r>
+    </w:p>
+    <w:p>
+      <w:pPr>
+        <w:pStyle w:val="ListParagraph"/>
+        <w:numPr>
+          <w:ilvl w:val="0"/>
+          <w:numId w:val="12"/>
+        </w:numPr>
+        <w:tabs>
+          <w:tab w:val="left" w:pos="2835"/>
+        </w:tabs>
+        <w:ind w:left="426" w:hanging="426"/>
+        <w:rPr>
+          <w:rFonts w:ascii="Arial" w:hAnsi="Arial" w:cs="Arial"/>
+          <w:i/>
+          <w:iCs/>
+          <w:color w:val="000000" w:themeColor="text1"/>
+          <w:sz w:val="21"/>
+          <w:szCs w:val="21"/>
+          <w:lang w:val="en-GB"/>
+        </w:rPr>
+      </w:pPr>
+      <w:r>
+        <w:rPr>
+          <w:rFonts w:ascii="Arial" w:hAnsi="Arial" w:cs="Arial"/>
+          <w:i/>
+          <w:iCs/>
+          <w:color w:val="000000" w:themeColor="text1"/>
+          <w:sz w:val="21"/>
+          <w:szCs w:val="21"/>
+          <w:lang w:val="en-GB"/>
+        </w:rPr>
+        <w:t>Mar 2021 – Sep 2021:</w:t>
+      </w:r>
+      <w:r>
+        <w:rPr>
+          <w:rFonts w:ascii="Arial" w:hAnsi="Arial" w:cs="Arial"/>
+          <w:i/>
+          <w:iCs/>
+          <w:color w:val="000000" w:themeColor="text1"/>
+          <w:sz w:val="21"/>
+          <w:szCs w:val="21"/>
+          <w:lang w:val="en-GB"/>
+        </w:rPr>
+        <w:tab/>
+        <w:t>Preparing &amp; passing Polish Medical Final Examination (84%)</w:t>
+      </w:r>
+    </w:p>
+    <w:p>
+      <w:pPr>
+        <w:pStyle w:val="ListParagraph"/>
+        <w:numPr>
+          <w:ilvl w:val="0"/>
+          <w:numId w:val="12"/>
+        </w:numPr>
+        <w:tabs>
+          <w:tab w:val="left" w:pos="2835"/>
+        </w:tabs>
+        <w:ind w:left="426" w:hanging="426"/>
+        <w:rPr>
+          <w:rFonts w:ascii="Arial" w:hAnsi="Arial" w:cs="Arial"/>
+          <w:color w:val="000000" w:themeColor="text1"/>
+          <w:sz w:val="21"/>
+          <w:szCs w:val="21"/>
+          <w:lang w:val="en-GB"/>
+        </w:rPr>
+      </w:pPr>
+      <w:r>
+        <w:rPr>
+          <w:rFonts w:ascii="Arial" w:hAnsi="Arial" w:cs="Arial"/>
+          <w:color w:val="000000" w:themeColor="text1"/>
+          <w:sz w:val="21"/>
+          <w:szCs w:val="21"/>
+          <w:lang w:val="en-GB"/>
+        </w:rPr>
+        <w:t>Oct 2022 – current:</w:t>
+      </w:r>
+      <w:r>
+        <w:rPr>
+          <w:rFonts w:ascii="Arial" w:hAnsi="Arial" w:cs="Arial"/>
+          <w:color w:val="000000" w:themeColor="text1"/>
+          <w:sz w:val="21"/>
+          <w:szCs w:val="21"/>
+          <w:lang w:val="en-GB"/>
+        </w:rPr>
+        <w:tab/>
+        <w:t>Intern physician at Olsztyn Voivodship Specialistic Hospital</w:t>
       </w:r>
     </w:p>
     <w:p>
@@ -1111,7 +1184,29 @@
           <w:szCs w:val="18"/>
           <w:lang w:val="en-GB"/>
         </w:rPr>
-        <w:t xml:space="preserve">(experience? </w:t>
+        <w:t>(</w:t>
+      </w:r>
+      <w:proofErr w:type="gramStart"/>
+      <w:r>
+        <w:rPr>
+          <w:rFonts w:ascii="Arial" w:hAnsi="Arial" w:cs="Arial"/>
+          <w:color w:val="000000" w:themeColor="text1"/>
+          <w:sz w:val="18"/>
+          <w:szCs w:val="18"/>
+          <w:lang w:val="en-GB"/>
+        </w:rPr>
+        <w:t>experience</w:t>
+      </w:r>
+      <w:proofErr w:type="gramEnd"/>
+      <w:r>
+        <w:rPr>
+          <w:rFonts w:ascii="Arial" w:hAnsi="Arial" w:cs="Arial"/>
+          <w:color w:val="000000" w:themeColor="text1"/>
+          <w:sz w:val="18"/>
+          <w:szCs w:val="18"/>
+          <w:lang w:val="en-GB"/>
+        </w:rPr>
+        <w:t xml:space="preserve">? </w:t>
       </w:r>
       <w:r>
         <w:rPr>
@@ -1846,29 +1941,7 @@
           <w:szCs w:val="21"/>
           <w:lang w:val="en-US"/>
         </w:rPr>
-        <w:t xml:space="preserve">Management of huge photo library distributed over several external HDDs. The main tasks of the system were: segregation by event, removing duplicates, synchronizing the </w:t>
-      </w:r>
-      <w:proofErr w:type="gramStart"/>
-      <w:r>
-        <w:rPr>
-          <w:rFonts w:ascii="Arial" w:eastAsia="Times New Roman" w:hAnsi="Arial" w:cs="Arial"/>
-          <w:color w:val="000000" w:themeColor="text1"/>
-          <w:sz w:val="21"/>
-          <w:szCs w:val="21"/>
-          <w:lang w:val="en-US"/>
-        </w:rPr>
-        <w:t>primary-backup</w:t>
-      </w:r>
-      <w:proofErr w:type="gramEnd"/>
-      <w:r>
-        <w:rPr>
-          <w:rFonts w:ascii="Arial" w:eastAsia="Times New Roman" w:hAnsi="Arial" w:cs="Arial"/>
-          <w:color w:val="000000" w:themeColor="text1"/>
-          <w:sz w:val="21"/>
-          <w:szCs w:val="21"/>
-          <w:lang w:val="en-US"/>
-        </w:rPr>
-        <w:t xml:space="preserve"> </w:t>
+        <w:t xml:space="preserve">Management of huge photo library distributed over several external HDDs. The main tasks of the system were: segregation by event, removing duplicates, synchronizing the primary-backup </w:t>
       </w:r>
       <w:proofErr w:type="spellStart"/>
       <w:r>
@@ -2007,6 +2080,7 @@
           <w:sz w:val="24"/>
           <w:szCs w:val="24"/>
         </w:rPr>
+        <w:lastRenderedPageBreak/>
         <w:t xml:space="preserve">2016 - 2018 — </w:t>
       </w:r>
       <w:r>
@@ -2274,7 +2348,6 @@
           <w:szCs w:val="21"/>
           <w:lang w:val="en-GB"/>
         </w:rPr>
-        <w:lastRenderedPageBreak/>
         <w:t>Design</w:t>
       </w:r>
       <w:r>
@@ -2924,7 +2997,17 @@
           <w:szCs w:val="21"/>
           <w:lang w:val="en-GB"/>
         </w:rPr>
-        <w:t xml:space="preserve">. We </w:t>
+        <w:t>. We run</w:t>
+      </w:r>
+      <w:r>
+        <w:rPr>
+          <w:rFonts w:ascii="Arial" w:hAnsi="Arial" w:cs="Arial"/>
+          <w:color w:val="000000" w:themeColor="text1"/>
+          <w:sz w:val="21"/>
+          <w:szCs w:val="21"/>
+          <w:lang w:val="en-GB"/>
+        </w:rPr>
+        <w:t xml:space="preserve"> a </w:t>
       </w:r>
       <w:proofErr w:type="spellStart"/>
       <w:r>
@@ -2935,17 +3018,7 @@
           <w:szCs w:val="21"/>
           <w:lang w:val="en-GB"/>
         </w:rPr>
-        <w:t>run</w:t>
-      </w:r>
-      <w:r>
-        <w:rPr>
-          <w:rFonts w:ascii="Arial" w:hAnsi="Arial" w:cs="Arial"/>
-          <w:color w:val="000000" w:themeColor="text1"/>
-          <w:sz w:val="21"/>
-          <w:szCs w:val="21"/>
-          <w:lang w:val="en-GB"/>
-        </w:rPr>
-        <w:t xml:space="preserve"> a</w:t>
+        <w:t>Steem</w:t>
       </w:r>
       <w:proofErr w:type="spellEnd"/>
       <w:r>
@@ -2956,7 +3029,7 @@
           <w:szCs w:val="21"/>
           <w:lang w:val="en-GB"/>
         </w:rPr>
-        <w:t xml:space="preserve"> Steem blockchain witness</w:t>
+        <w:t xml:space="preserve"> blockchain witness</w:t>
       </w:r>
       <w:r>
         <w:rPr>
@@ -3070,51 +3143,7 @@
           <w:szCs w:val="21"/>
           <w:lang w:val="en-GB"/>
         </w:rPr>
-        <w:t xml:space="preserve"> a voting </w:t>
-      </w:r>
-      <w:proofErr w:type="spellStart"/>
-      <w:r>
-        <w:rPr>
-          <w:rFonts w:ascii="Arial" w:hAnsi="Arial" w:cs="Arial"/>
-          <w:color w:val="000000" w:themeColor="text1"/>
-          <w:sz w:val="21"/>
-          <w:szCs w:val="21"/>
-          <w:lang w:val="en-GB"/>
-        </w:rPr>
-        <w:t>webapp</w:t>
-      </w:r>
-      <w:proofErr w:type="spellEnd"/>
-      <w:r>
-        <w:rPr>
-          <w:rFonts w:ascii="Arial" w:hAnsi="Arial" w:cs="Arial"/>
-          <w:color w:val="000000" w:themeColor="text1"/>
-          <w:sz w:val="21"/>
-          <w:szCs w:val="21"/>
-          <w:lang w:val="en-GB"/>
-        </w:rPr>
-        <w:t xml:space="preserve">, a delegator </w:t>
-      </w:r>
-      <w:proofErr w:type="spellStart"/>
-      <w:r>
-        <w:rPr>
-          <w:rFonts w:ascii="Arial" w:hAnsi="Arial" w:cs="Arial"/>
-          <w:color w:val="000000" w:themeColor="text1"/>
-          <w:sz w:val="21"/>
-          <w:szCs w:val="21"/>
-          <w:lang w:val="en-GB"/>
-        </w:rPr>
-        <w:t>webapp</w:t>
-      </w:r>
-      <w:proofErr w:type="spellEnd"/>
-      <w:r>
-        <w:rPr>
-          <w:rFonts w:ascii="Arial" w:hAnsi="Arial" w:cs="Arial"/>
-          <w:color w:val="000000" w:themeColor="text1"/>
-          <w:sz w:val="21"/>
-          <w:szCs w:val="21"/>
-          <w:lang w:val="en-GB"/>
-        </w:rPr>
-        <w:t xml:space="preserve">, public database </w:t>
+        <w:t xml:space="preserve"> a voting webapp, a delegator webapp, public database </w:t>
       </w:r>
       <w:proofErr w:type="spellStart"/>
       <w:r>
@@ -4129,7 +4158,18 @@
           <w:szCs w:val="21"/>
           <w:lang w:val="en-GB"/>
         </w:rPr>
-        <w:t xml:space="preserve">At PCS we are small group of healthcare and law related people. We are aimed at helping hospitals and healthcare institutions to understand and implement Person Centred Care. Our work is focused </w:t>
+        <w:t xml:space="preserve">At PCS we are small group of healthcare and law related people. We are aimed at helping hospitals and healthcare institutions to understand and implement Person Centred Care. Our work is focused on: research, </w:t>
+      </w:r>
+      <w:r>
+        <w:rPr>
+          <w:rFonts w:ascii="Arial" w:hAnsi="Arial" w:cs="Arial"/>
+          <w:color w:val="000000" w:themeColor="text1"/>
+          <w:sz w:val="21"/>
+          <w:szCs w:val="21"/>
+          <w:lang w:val="en-GB"/>
+        </w:rPr>
+        <w:lastRenderedPageBreak/>
+        <w:t xml:space="preserve">popularization and development of hardware/software tools that comply with the idea of </w:t>
       </w:r>
       <w:proofErr w:type="gramStart"/>
       <w:r>
@@ -4140,7 +4180,7 @@
           <w:szCs w:val="21"/>
           <w:lang w:val="en-GB"/>
         </w:rPr>
-        <w:t>on:</w:t>
+        <w:t>Person centred</w:t>
       </w:r>
       <w:proofErr w:type="gramEnd"/>
       <w:r>
@@ -4151,7 +4191,7 @@
           <w:szCs w:val="21"/>
           <w:lang w:val="en-GB"/>
         </w:rPr>
-        <w:t xml:space="preserve"> research, popularization and development of hardware/software tools that comply with the idea of Person centred care. Why PCC? It is one among the rare techniques that improve quality of care without leading to cost explosion - PCC optimizes using resources that are already available (patient motivation, family time, empathy, compliance-issue wasted resources). You can read more about PCC on our website </w:t>
+        <w:t xml:space="preserve"> care. Why PCC? It is one among the rare techniques that improve quality of care without leading to cost explosion - PCC optimizes using resources that are already available (patient motivation, family time, empathy, compliance-issue wasted resources). You can read more about PCC on our website </w:t>
       </w:r>
       <w:r>
         <w:rPr>
@@ -4214,7 +4254,6 @@
           <w:szCs w:val="28"/>
           <w:lang w:val="en-GB"/>
         </w:rPr>
-        <w:lastRenderedPageBreak/>
         <w:t>IT SKILLS</w:t>
       </w:r>
     </w:p>
@@ -5729,6 +5768,7 @@
           <w:szCs w:val="21"/>
           <w:lang w:val="en-GB"/>
         </w:rPr>
+        <w:lastRenderedPageBreak/>
         <w:t>Databases</w:t>
       </w:r>
     </w:p>
@@ -6907,7 +6947,6 @@
           <w:szCs w:val="28"/>
           <w:lang w:val="en-GB"/>
         </w:rPr>
-        <w:lastRenderedPageBreak/>
         <w:t>LISTED ON</w:t>
       </w:r>
       <w:r>
@@ -7328,7 +7367,7 @@
 </file>
 
 <file path=word/endnotes.xml><?xml version="1.0" encoding="utf-8"?>
-<w:endnotes xmlns:wpc="http://schemas.microsoft.com/office/word/2010/wordprocessingCanvas" xmlns:cx="http://schemas.microsoft.com/office/drawing/2014/chartex" xmlns:cx1="http://schemas.microsoft.com/office/drawing/2015/9/8/chartex" xmlns:cx2="http://schemas.microsoft.com/office/drawing/2015/10/21/chartex" xmlns:cx3="http://schemas.microsoft.com/office/drawing/2016/5/9/chartex" xmlns:cx4="http://schemas.microsoft.com/office/drawing/2016/5/10/chartex" xmlns:cx5="http://schemas.microsoft.com/office/drawing/2016/5/11/chartex" xmlns:cx6="http://schemas.microsoft.com/office/drawing/2016/5/12/chartex" xmlns:cx7="http://schemas.microsoft.com/office/drawing/2016/5/13/chartex" xmlns:cx8="http://schemas.microsoft.com/office/drawing/2016/5/14/chartex" xmlns:mc="http://schemas.openxmlformats.org/markup-compatibility/2006" xmlns:aink="http://schemas.microsoft.com/office/drawing/2016/ink" xmlns:am3d="http://schemas.microsoft.com/office/drawing/2017/model3d" xmlns:o="urn:schemas-microsoft-com:office:office" xmlns:r="http://schemas.openxmlformats.org/officeDocument/2006/relationships" xmlns:m="http://schemas.openxmlformats.org/officeDocument/2006/math" xmlns:v="urn:schemas-microsoft-com:vml" xmlns:wp14="http://schemas.microsoft.com/office/word/2010/wordprocessingDrawing" xmlns:wp="http://schemas.openxmlformats.org/drawingml/2006/wordprocessingDrawing" xmlns:w10="urn:schemas-microsoft-com:office:word" xmlns:w="http://schemas.openxmlformats.org/wordprocessingml/2006/main" xmlns:w14="http://schemas.microsoft.com/office/word/2010/wordml" xmlns:w15="http://schemas.microsoft.com/office/word/2012/wordml" xmlns:w16cex="http://schemas.microsoft.com/office/word/2018/wordml/cex" xmlns:w16cid="http://schemas.microsoft.com/office/word/2016/wordml/cid" xmlns:w16="http://schemas.microsoft.com/office/word/2018/wordml" xmlns:w16se="http://schemas.microsoft.com/office/word/2015/wordml/symex" xmlns:wpg="http://schemas.microsoft.com/office/word/2010/wordprocessingGroup" xmlns:wpi="http://schemas.microsoft.com/office/word/2010/wordprocessingInk" xmlns:wne="http://schemas.microsoft.com/office/word/2006/wordml" xmlns:wps="http://schemas.microsoft.com/office/word/2010/wordprocessingShape" mc:Ignorable="w14 w15 w16se w16cid w16 w16cex wp14">
+<w:endnotes xmlns:wpc="http://schemas.microsoft.com/office/word/2010/wordprocessingCanvas" xmlns:cx="http://schemas.microsoft.com/office/drawing/2014/chartex" xmlns:cx1="http://schemas.microsoft.com/office/drawing/2015/9/8/chartex" xmlns:cx2="http://schemas.microsoft.com/office/drawing/2015/10/21/chartex" xmlns:cx3="http://schemas.microsoft.com/office/drawing/2016/5/9/chartex" xmlns:cx4="http://schemas.microsoft.com/office/drawing/2016/5/10/chartex" xmlns:cx5="http://schemas.microsoft.com/office/drawing/2016/5/11/chartex" xmlns:cx6="http://schemas.microsoft.com/office/drawing/2016/5/12/chartex" xmlns:cx7="http://schemas.microsoft.com/office/drawing/2016/5/13/chartex" xmlns:cx8="http://schemas.microsoft.com/office/drawing/2016/5/14/chartex" xmlns:mc="http://schemas.openxmlformats.org/markup-compatibility/2006" xmlns:aink="http://schemas.microsoft.com/office/drawing/2016/ink" xmlns:am3d="http://schemas.microsoft.com/office/drawing/2017/model3d" xmlns:o="urn:schemas-microsoft-com:office:office" xmlns:r="http://schemas.openxmlformats.org/officeDocument/2006/relationships" xmlns:m="http://schemas.openxmlformats.org/officeDocument/2006/math" xmlns:v="urn:schemas-microsoft-com:vml" xmlns:wp14="http://schemas.microsoft.com/office/word/2010/wordprocessingDrawing" xmlns:wp="http://schemas.openxmlformats.org/drawingml/2006/wordprocessingDrawing" xmlns:w10="urn:schemas-microsoft-com:office:word" xmlns:w="http://schemas.openxmlformats.org/wordprocessingml/2006/main" xmlns:w14="http://schemas.microsoft.com/office/word/2010/wordml" xmlns:w15="http://schemas.microsoft.com/office/word/2012/wordml" xmlns:w16cex="http://schemas.microsoft.com/office/word/2018/wordml/cex" xmlns:w16cid="http://schemas.microsoft.com/office/word/2016/wordml/cid" xmlns:w16="http://schemas.microsoft.com/office/word/2018/wordml" xmlns:w16sdtdh="http://schemas.microsoft.com/office/word/2020/wordml/sdtdatahash" xmlns:w16se="http://schemas.microsoft.com/office/word/2015/wordml/symex" xmlns:wpg="http://schemas.microsoft.com/office/word/2010/wordprocessingGroup" xmlns:wpi="http://schemas.microsoft.com/office/word/2010/wordprocessingInk" xmlns:wne="http://schemas.microsoft.com/office/word/2006/wordml" xmlns:wps="http://schemas.microsoft.com/office/word/2010/wordprocessingShape" mc:Ignorable="w14 w15 w16se w16cid w16 w16cex w16sdtdh wp14">
   <w:endnote w:type="separator" w:id="-1">
     <w:p>
       <w:pPr>
@@ -7353,7 +7392,7 @@
 </file>
 
 <file path=word/footer1.xml><?xml version="1.0" encoding="utf-8"?>
-<w:ftr xmlns:wpc="http://schemas.microsoft.com/office/word/2010/wordprocessingCanvas" xmlns:cx="http://schemas.microsoft.com/office/drawing/2014/chartex" xmlns:cx1="http://schemas.microsoft.com/office/drawing/2015/9/8/chartex" xmlns:cx2="http://schemas.microsoft.com/office/drawing/2015/10/21/chartex" xmlns:cx3="http://schemas.microsoft.com/office/drawing/2016/5/9/chartex" xmlns:cx4="http://schemas.microsoft.com/office/drawing/2016/5/10/chartex" xmlns:cx5="http://schemas.microsoft.com/office/drawing/2016/5/11/chartex" xmlns:cx6="http://schemas.microsoft.com/office/drawing/2016/5/12/chartex" xmlns:cx7="http://schemas.microsoft.com/office/drawing/2016/5/13/chartex" xmlns:cx8="http://schemas.microsoft.com/office/drawing/2016/5/14/chartex" xmlns:mc="http://schemas.openxmlformats.org/markup-compatibility/2006" xmlns:aink="http://schemas.microsoft.com/office/drawing/2016/ink" xmlns:am3d="http://schemas.microsoft.com/office/drawing/2017/model3d" xmlns:o="urn:schemas-microsoft-com:office:office" xmlns:r="http://schemas.openxmlformats.org/officeDocument/2006/relationships" xmlns:m="http://schemas.openxmlformats.org/officeDocument/2006/math" xmlns:v="urn:schemas-microsoft-com:vml" xmlns:wp14="http://schemas.microsoft.com/office/word/2010/wordprocessingDrawing" xmlns:wp="http://schemas.openxmlformats.org/drawingml/2006/wordprocessingDrawing" xmlns:w10="urn:schemas-microsoft-com:office:word" xmlns:w="http://schemas.openxmlformats.org/wordprocessingml/2006/main" xmlns:w14="http://schemas.microsoft.com/office/word/2010/wordml" xmlns:w15="http://schemas.microsoft.com/office/word/2012/wordml" xmlns:w16cex="http://schemas.microsoft.com/office/word/2018/wordml/cex" xmlns:w16cid="http://schemas.microsoft.com/office/word/2016/wordml/cid" xmlns:w16="http://schemas.microsoft.com/office/word/2018/wordml" xmlns:w16se="http://schemas.microsoft.com/office/word/2015/wordml/symex" xmlns:wpg="http://schemas.microsoft.com/office/word/2010/wordprocessingGroup" xmlns:wpi="http://schemas.microsoft.com/office/word/2010/wordprocessingInk" xmlns:wne="http://schemas.microsoft.com/office/word/2006/wordml" xmlns:wps="http://schemas.microsoft.com/office/word/2010/wordprocessingShape" mc:Ignorable="w14 w15 w16se w16cid w16 w16cex wp14">
+<w:ftr xmlns:wpc="http://schemas.microsoft.com/office/word/2010/wordprocessingCanvas" xmlns:cx="http://schemas.microsoft.com/office/drawing/2014/chartex" xmlns:cx1="http://schemas.microsoft.com/office/drawing/2015/9/8/chartex" xmlns:cx2="http://schemas.microsoft.com/office/drawing/2015/10/21/chartex" xmlns:cx3="http://schemas.microsoft.com/office/drawing/2016/5/9/chartex" xmlns:cx4="http://schemas.microsoft.com/office/drawing/2016/5/10/chartex" xmlns:cx5="http://schemas.microsoft.com/office/drawing/2016/5/11/chartex" xmlns:cx6="http://schemas.microsoft.com/office/drawing/2016/5/12/chartex" xmlns:cx7="http://schemas.microsoft.com/office/drawing/2016/5/13/chartex" xmlns:cx8="http://schemas.microsoft.com/office/drawing/2016/5/14/chartex" xmlns:mc="http://schemas.openxmlformats.org/markup-compatibility/2006" xmlns:aink="http://schemas.microsoft.com/office/drawing/2016/ink" xmlns:am3d="http://schemas.microsoft.com/office/drawing/2017/model3d" xmlns:o="urn:schemas-microsoft-com:office:office" xmlns:r="http://schemas.openxmlformats.org/officeDocument/2006/relationships" xmlns:m="http://schemas.openxmlformats.org/officeDocument/2006/math" xmlns:v="urn:schemas-microsoft-com:vml" xmlns:wp14="http://schemas.microsoft.com/office/word/2010/wordprocessingDrawing" xmlns:wp="http://schemas.openxmlformats.org/drawingml/2006/wordprocessingDrawing" xmlns:w10="urn:schemas-microsoft-com:office:word" xmlns:w="http://schemas.openxmlformats.org/wordprocessingml/2006/main" xmlns:w14="http://schemas.microsoft.com/office/word/2010/wordml" xmlns:w15="http://schemas.microsoft.com/office/word/2012/wordml" xmlns:w16cex="http://schemas.microsoft.com/office/word/2018/wordml/cex" xmlns:w16cid="http://schemas.microsoft.com/office/word/2016/wordml/cid" xmlns:w16="http://schemas.microsoft.com/office/word/2018/wordml" xmlns:w16sdtdh="http://schemas.microsoft.com/office/word/2020/wordml/sdtdatahash" xmlns:w16se="http://schemas.microsoft.com/office/word/2015/wordml/symex" xmlns:wpg="http://schemas.microsoft.com/office/word/2010/wordprocessingGroup" xmlns:wpi="http://schemas.microsoft.com/office/word/2010/wordprocessingInk" xmlns:wne="http://schemas.microsoft.com/office/word/2006/wordml" xmlns:wps="http://schemas.microsoft.com/office/word/2010/wordprocessingShape" mc:Ignorable="w14 w15 w16se w16cid w16 w16cex w16sdtdh wp14">
   <w:p>
     <w:pPr>
       <w:pStyle w:val="Footer"/>
@@ -7363,7 +7402,7 @@
 </file>
 
 <file path=word/footer2.xml><?xml version="1.0" encoding="utf-8"?>
-<w:ftr xmlns:wpc="http://schemas.microsoft.com/office/word/2010/wordprocessingCanvas" xmlns:cx="http://schemas.microsoft.com/office/drawing/2014/chartex" xmlns:cx1="http://schemas.microsoft.com/office/drawing/2015/9/8/chartex" xmlns:cx2="http://schemas.microsoft.com/office/drawing/2015/10/21/chartex" xmlns:cx3="http://schemas.microsoft.com/office/drawing/2016/5/9/chartex" xmlns:cx4="http://schemas.microsoft.com/office/drawing/2016/5/10/chartex" xmlns:cx5="http://schemas.microsoft.com/office/drawing/2016/5/11/chartex" xmlns:cx6="http://schemas.microsoft.com/office/drawing/2016/5/12/chartex" xmlns:cx7="http://schemas.microsoft.com/office/drawing/2016/5/13/chartex" xmlns:cx8="http://schemas.microsoft.com/office/drawing/2016/5/14/chartex" xmlns:mc="http://schemas.openxmlformats.org/markup-compatibility/2006" xmlns:aink="http://schemas.microsoft.com/office/drawing/2016/ink" xmlns:am3d="http://schemas.microsoft.com/office/drawing/2017/model3d" xmlns:o="urn:schemas-microsoft-com:office:office" xmlns:r="http://schemas.openxmlformats.org/officeDocument/2006/relationships" xmlns:m="http://schemas.openxmlformats.org/officeDocument/2006/math" xmlns:v="urn:schemas-microsoft-com:vml" xmlns:wp14="http://schemas.microsoft.com/office/word/2010/wordprocessingDrawing" xmlns:wp="http://schemas.openxmlformats.org/drawingml/2006/wordprocessingDrawing" xmlns:w10="urn:schemas-microsoft-com:office:word" xmlns:w="http://schemas.openxmlformats.org/wordprocessingml/2006/main" xmlns:w14="http://schemas.microsoft.com/office/word/2010/wordml" xmlns:w15="http://schemas.microsoft.com/office/word/2012/wordml" xmlns:w16cex="http://schemas.microsoft.com/office/word/2018/wordml/cex" xmlns:w16cid="http://schemas.microsoft.com/office/word/2016/wordml/cid" xmlns:w16="http://schemas.microsoft.com/office/word/2018/wordml" xmlns:w16se="http://schemas.microsoft.com/office/word/2015/wordml/symex" xmlns:wpg="http://schemas.microsoft.com/office/word/2010/wordprocessingGroup" xmlns:wpi="http://schemas.microsoft.com/office/word/2010/wordprocessingInk" xmlns:wne="http://schemas.microsoft.com/office/word/2006/wordml" xmlns:wps="http://schemas.microsoft.com/office/word/2010/wordprocessingShape" mc:Ignorable="w14 w15 w16se w16cid w16 w16cex wp14">
+<w:ftr xmlns:wpc="http://schemas.microsoft.com/office/word/2010/wordprocessingCanvas" xmlns:cx="http://schemas.microsoft.com/office/drawing/2014/chartex" xmlns:cx1="http://schemas.microsoft.com/office/drawing/2015/9/8/chartex" xmlns:cx2="http://schemas.microsoft.com/office/drawing/2015/10/21/chartex" xmlns:cx3="http://schemas.microsoft.com/office/drawing/2016/5/9/chartex" xmlns:cx4="http://schemas.microsoft.com/office/drawing/2016/5/10/chartex" xmlns:cx5="http://schemas.microsoft.com/office/drawing/2016/5/11/chartex" xmlns:cx6="http://schemas.microsoft.com/office/drawing/2016/5/12/chartex" xmlns:cx7="http://schemas.microsoft.com/office/drawing/2016/5/13/chartex" xmlns:cx8="http://schemas.microsoft.com/office/drawing/2016/5/14/chartex" xmlns:mc="http://schemas.openxmlformats.org/markup-compatibility/2006" xmlns:aink="http://schemas.microsoft.com/office/drawing/2016/ink" xmlns:am3d="http://schemas.microsoft.com/office/drawing/2017/model3d" xmlns:o="urn:schemas-microsoft-com:office:office" xmlns:r="http://schemas.openxmlformats.org/officeDocument/2006/relationships" xmlns:m="http://schemas.openxmlformats.org/officeDocument/2006/math" xmlns:v="urn:schemas-microsoft-com:vml" xmlns:wp14="http://schemas.microsoft.com/office/word/2010/wordprocessingDrawing" xmlns:wp="http://schemas.openxmlformats.org/drawingml/2006/wordprocessingDrawing" xmlns:w10="urn:schemas-microsoft-com:office:word" xmlns:w="http://schemas.openxmlformats.org/wordprocessingml/2006/main" xmlns:w14="http://schemas.microsoft.com/office/word/2010/wordml" xmlns:w15="http://schemas.microsoft.com/office/word/2012/wordml" xmlns:w16cex="http://schemas.microsoft.com/office/word/2018/wordml/cex" xmlns:w16cid="http://schemas.microsoft.com/office/word/2016/wordml/cid" xmlns:w16="http://schemas.microsoft.com/office/word/2018/wordml" xmlns:w16sdtdh="http://schemas.microsoft.com/office/word/2020/wordml/sdtdatahash" xmlns:w16se="http://schemas.microsoft.com/office/word/2015/wordml/symex" xmlns:wpg="http://schemas.microsoft.com/office/word/2010/wordprocessingGroup" xmlns:wpi="http://schemas.microsoft.com/office/word/2010/wordprocessingInk" xmlns:wne="http://schemas.microsoft.com/office/word/2006/wordml" xmlns:wps="http://schemas.microsoft.com/office/word/2010/wordprocessingShape" mc:Ignorable="w14 w15 w16se w16cid w16 w16cex w16sdtdh wp14">
   <w:p>
     <w:pPr>
       <w:pStyle w:val="Footer"/>
@@ -7373,7 +7412,7 @@
 </file>
 
 <file path=word/footer3.xml><?xml version="1.0" encoding="utf-8"?>
-<w:ftr xmlns:wpc="http://schemas.microsoft.com/office/word/2010/wordprocessingCanvas" xmlns:cx="http://schemas.microsoft.com/office/drawing/2014/chartex" xmlns:cx1="http://schemas.microsoft.com/office/drawing/2015/9/8/chartex" xmlns:cx2="http://schemas.microsoft.com/office/drawing/2015/10/21/chartex" xmlns:cx3="http://schemas.microsoft.com/office/drawing/2016/5/9/chartex" xmlns:cx4="http://schemas.microsoft.com/office/drawing/2016/5/10/chartex" xmlns:cx5="http://schemas.microsoft.com/office/drawing/2016/5/11/chartex" xmlns:cx6="http://schemas.microsoft.com/office/drawing/2016/5/12/chartex" xmlns:cx7="http://schemas.microsoft.com/office/drawing/2016/5/13/chartex" xmlns:cx8="http://schemas.microsoft.com/office/drawing/2016/5/14/chartex" xmlns:mc="http://schemas.openxmlformats.org/markup-compatibility/2006" xmlns:aink="http://schemas.microsoft.com/office/drawing/2016/ink" xmlns:am3d="http://schemas.microsoft.com/office/drawing/2017/model3d" xmlns:o="urn:schemas-microsoft-com:office:office" xmlns:r="http://schemas.openxmlformats.org/officeDocument/2006/relationships" xmlns:m="http://schemas.openxmlformats.org/officeDocument/2006/math" xmlns:v="urn:schemas-microsoft-com:vml" xmlns:wp14="http://schemas.microsoft.com/office/word/2010/wordprocessingDrawing" xmlns:wp="http://schemas.openxmlformats.org/drawingml/2006/wordprocessingDrawing" xmlns:w10="urn:schemas-microsoft-com:office:word" xmlns:w="http://schemas.openxmlformats.org/wordprocessingml/2006/main" xmlns:w14="http://schemas.microsoft.com/office/word/2010/wordml" xmlns:w15="http://schemas.microsoft.com/office/word/2012/wordml" xmlns:w16cex="http://schemas.microsoft.com/office/word/2018/wordml/cex" xmlns:w16cid="http://schemas.microsoft.com/office/word/2016/wordml/cid" xmlns:w16="http://schemas.microsoft.com/office/word/2018/wordml" xmlns:w16se="http://schemas.microsoft.com/office/word/2015/wordml/symex" xmlns:wpg="http://schemas.microsoft.com/office/word/2010/wordprocessingGroup" xmlns:wpi="http://schemas.microsoft.com/office/word/2010/wordprocessingInk" xmlns:wne="http://schemas.microsoft.com/office/word/2006/wordml" xmlns:wps="http://schemas.microsoft.com/office/word/2010/wordprocessingShape" mc:Ignorable="w14 w15 w16se w16cid w16 w16cex wp14">
+<w:ftr xmlns:wpc="http://schemas.microsoft.com/office/word/2010/wordprocessingCanvas" xmlns:cx="http://schemas.microsoft.com/office/drawing/2014/chartex" xmlns:cx1="http://schemas.microsoft.com/office/drawing/2015/9/8/chartex" xmlns:cx2="http://schemas.microsoft.com/office/drawing/2015/10/21/chartex" xmlns:cx3="http://schemas.microsoft.com/office/drawing/2016/5/9/chartex" xmlns:cx4="http://schemas.microsoft.com/office/drawing/2016/5/10/chartex" xmlns:cx5="http://schemas.microsoft.com/office/drawing/2016/5/11/chartex" xmlns:cx6="http://schemas.microsoft.com/office/drawing/2016/5/12/chartex" xmlns:cx7="http://schemas.microsoft.com/office/drawing/2016/5/13/chartex" xmlns:cx8="http://schemas.microsoft.com/office/drawing/2016/5/14/chartex" xmlns:mc="http://schemas.openxmlformats.org/markup-compatibility/2006" xmlns:aink="http://schemas.microsoft.com/office/drawing/2016/ink" xmlns:am3d="http://schemas.microsoft.com/office/drawing/2017/model3d" xmlns:o="urn:schemas-microsoft-com:office:office" xmlns:r="http://schemas.openxmlformats.org/officeDocument/2006/relationships" xmlns:m="http://schemas.openxmlformats.org/officeDocument/2006/math" xmlns:v="urn:schemas-microsoft-com:vml" xmlns:wp14="http://schemas.microsoft.com/office/word/2010/wordprocessingDrawing" xmlns:wp="http://schemas.openxmlformats.org/drawingml/2006/wordprocessingDrawing" xmlns:w10="urn:schemas-microsoft-com:office:word" xmlns:w="http://schemas.openxmlformats.org/wordprocessingml/2006/main" xmlns:w14="http://schemas.microsoft.com/office/word/2010/wordml" xmlns:w15="http://schemas.microsoft.com/office/word/2012/wordml" xmlns:w16cex="http://schemas.microsoft.com/office/word/2018/wordml/cex" xmlns:w16cid="http://schemas.microsoft.com/office/word/2016/wordml/cid" xmlns:w16="http://schemas.microsoft.com/office/word/2018/wordml" xmlns:w16sdtdh="http://schemas.microsoft.com/office/word/2020/wordml/sdtdatahash" xmlns:w16se="http://schemas.microsoft.com/office/word/2015/wordml/symex" xmlns:wpg="http://schemas.microsoft.com/office/word/2010/wordprocessingGroup" xmlns:wpi="http://schemas.microsoft.com/office/word/2010/wordprocessingInk" xmlns:wne="http://schemas.microsoft.com/office/word/2006/wordml" xmlns:wps="http://schemas.microsoft.com/office/word/2010/wordprocessingShape" mc:Ignorable="w14 w15 w16se w16cid w16 w16cex w16sdtdh wp14">
   <w:p>
     <w:pPr>
       <w:pStyle w:val="Footer"/>
@@ -7383,7 +7422,7 @@
 </file>
 
 <file path=word/footnotes.xml><?xml version="1.0" encoding="utf-8"?>
-<w:footnotes xmlns:wpc="http://schemas.microsoft.com/office/word/2010/wordprocessingCanvas" xmlns:cx="http://schemas.microsoft.com/office/drawing/2014/chartex" xmlns:cx1="http://schemas.microsoft.com/office/drawing/2015/9/8/chartex" xmlns:cx2="http://schemas.microsoft.com/office/drawing/2015/10/21/chartex" xmlns:cx3="http://schemas.microsoft.com/office/drawing/2016/5/9/chartex" xmlns:cx4="http://schemas.microsoft.com/office/drawing/2016/5/10/chartex" xmlns:cx5="http://schemas.microsoft.com/office/drawing/2016/5/11/chartex" xmlns:cx6="http://schemas.microsoft.com/office/drawing/2016/5/12/chartex" xmlns:cx7="http://schemas.microsoft.com/office/drawing/2016/5/13/chartex" xmlns:cx8="http://schemas.microsoft.com/office/drawing/2016/5/14/chartex" xmlns:mc="http://schemas.openxmlformats.org/markup-compatibility/2006" xmlns:aink="http://schemas.microsoft.com/office/drawing/2016/ink" xmlns:am3d="http://schemas.microsoft.com/office/drawing/2017/model3d" xmlns:o="urn:schemas-microsoft-com:office:office" xmlns:r="http://schemas.openxmlformats.org/officeDocument/2006/relationships" xmlns:m="http://schemas.openxmlformats.org/officeDocument/2006/math" xmlns:v="urn:schemas-microsoft-com:vml" xmlns:wp14="http://schemas.microsoft.com/office/word/2010/wordprocessingDrawing" xmlns:wp="http://schemas.openxmlformats.org/drawingml/2006/wordprocessingDrawing" xmlns:w10="urn:schemas-microsoft-com:office:word" xmlns:w="http://schemas.openxmlformats.org/wordprocessingml/2006/main" xmlns:w14="http://schemas.microsoft.com/office/word/2010/wordml" xmlns:w15="http://schemas.microsoft.com/office/word/2012/wordml" xmlns:w16cex="http://schemas.microsoft.com/office/word/2018/wordml/cex" xmlns:w16cid="http://schemas.microsoft.com/office/word/2016/wordml/cid" xmlns:w16="http://schemas.microsoft.com/office/word/2018/wordml" xmlns:w16se="http://schemas.microsoft.com/office/word/2015/wordml/symex" xmlns:wpg="http://schemas.microsoft.com/office/word/2010/wordprocessingGroup" xmlns:wpi="http://schemas.microsoft.com/office/word/2010/wordprocessingInk" xmlns:wne="http://schemas.microsoft.com/office/word/2006/wordml" xmlns:wps="http://schemas.microsoft.com/office/word/2010/wordprocessingShape" mc:Ignorable="w14 w15 w16se w16cid w16 w16cex wp14">
+<w:footnotes xmlns:wpc="http://schemas.microsoft.com/office/word/2010/wordprocessingCanvas" xmlns:cx="http://schemas.microsoft.com/office/drawing/2014/chartex" xmlns:cx1="http://schemas.microsoft.com/office/drawing/2015/9/8/chartex" xmlns:cx2="http://schemas.microsoft.com/office/drawing/2015/10/21/chartex" xmlns:cx3="http://schemas.microsoft.com/office/drawing/2016/5/9/chartex" xmlns:cx4="http://schemas.microsoft.com/office/drawing/2016/5/10/chartex" xmlns:cx5="http://schemas.microsoft.com/office/drawing/2016/5/11/chartex" xmlns:cx6="http://schemas.microsoft.com/office/drawing/2016/5/12/chartex" xmlns:cx7="http://schemas.microsoft.com/office/drawing/2016/5/13/chartex" xmlns:cx8="http://schemas.microsoft.com/office/drawing/2016/5/14/chartex" xmlns:mc="http://schemas.openxmlformats.org/markup-compatibility/2006" xmlns:aink="http://schemas.microsoft.com/office/drawing/2016/ink" xmlns:am3d="http://schemas.microsoft.com/office/drawing/2017/model3d" xmlns:o="urn:schemas-microsoft-com:office:office" xmlns:r="http://schemas.openxmlformats.org/officeDocument/2006/relationships" xmlns:m="http://schemas.openxmlformats.org/officeDocument/2006/math" xmlns:v="urn:schemas-microsoft-com:vml" xmlns:wp14="http://schemas.microsoft.com/office/word/2010/wordprocessingDrawing" xmlns:wp="http://schemas.openxmlformats.org/drawingml/2006/wordprocessingDrawing" xmlns:w10="urn:schemas-microsoft-com:office:word" xmlns:w="http://schemas.openxmlformats.org/wordprocessingml/2006/main" xmlns:w14="http://schemas.microsoft.com/office/word/2010/wordml" xmlns:w15="http://schemas.microsoft.com/office/word/2012/wordml" xmlns:w16cex="http://schemas.microsoft.com/office/word/2018/wordml/cex" xmlns:w16cid="http://schemas.microsoft.com/office/word/2016/wordml/cid" xmlns:w16="http://schemas.microsoft.com/office/word/2018/wordml" xmlns:w16sdtdh="http://schemas.microsoft.com/office/word/2020/wordml/sdtdatahash" xmlns:w16se="http://schemas.microsoft.com/office/word/2015/wordml/symex" xmlns:wpg="http://schemas.microsoft.com/office/word/2010/wordprocessingGroup" xmlns:wpi="http://schemas.microsoft.com/office/word/2010/wordprocessingInk" xmlns:wne="http://schemas.microsoft.com/office/word/2006/wordml" xmlns:wps="http://schemas.microsoft.com/office/word/2010/wordprocessingShape" mc:Ignorable="w14 w15 w16se w16cid w16 w16cex w16sdtdh wp14">
   <w:footnote w:type="separator" w:id="-1">
     <w:p>
       <w:pPr>
@@ -7408,7 +7447,7 @@
 </file>
 
 <file path=word/header1.xml><?xml version="1.0" encoding="utf-8"?>
-<w:hdr xmlns:wpc="http://schemas.microsoft.com/office/word/2010/wordprocessingCanvas" xmlns:cx="http://schemas.microsoft.com/office/drawing/2014/chartex" xmlns:cx1="http://schemas.microsoft.com/office/drawing/2015/9/8/chartex" xmlns:cx2="http://schemas.microsoft.com/office/drawing/2015/10/21/chartex" xmlns:cx3="http://schemas.microsoft.com/office/drawing/2016/5/9/chartex" xmlns:cx4="http://schemas.microsoft.com/office/drawing/2016/5/10/chartex" xmlns:cx5="http://schemas.microsoft.com/office/drawing/2016/5/11/chartex" xmlns:cx6="http://schemas.microsoft.com/office/drawing/2016/5/12/chartex" xmlns:cx7="http://schemas.microsoft.com/office/drawing/2016/5/13/chartex" xmlns:cx8="http://schemas.microsoft.com/office/drawing/2016/5/14/chartex" xmlns:mc="http://schemas.openxmlformats.org/markup-compatibility/2006" xmlns:aink="http://schemas.microsoft.com/office/drawing/2016/ink" xmlns:am3d="http://schemas.microsoft.com/office/drawing/2017/model3d" xmlns:o="urn:schemas-microsoft-com:office:office" xmlns:r="http://schemas.openxmlformats.org/officeDocument/2006/relationships" xmlns:m="http://schemas.openxmlformats.org/officeDocument/2006/math" xmlns:v="urn:schemas-microsoft-com:vml" xmlns:wp14="http://schemas.microsoft.com/office/word/2010/wordprocessingDrawing" xmlns:wp="http://schemas.openxmlformats.org/drawingml/2006/wordprocessingDrawing" xmlns:w10="urn:schemas-microsoft-com:office:word" xmlns:w="http://schemas.openxmlformats.org/wordprocessingml/2006/main" xmlns:w14="http://schemas.microsoft.com/office/word/2010/wordml" xmlns:w15="http://schemas.microsoft.com/office/word/2012/wordml" xmlns:w16cex="http://schemas.microsoft.com/office/word/2018/wordml/cex" xmlns:w16cid="http://schemas.microsoft.com/office/word/2016/wordml/cid" xmlns:w16="http://schemas.microsoft.com/office/word/2018/wordml" xmlns:w16se="http://schemas.microsoft.com/office/word/2015/wordml/symex" xmlns:wpg="http://schemas.microsoft.com/office/word/2010/wordprocessingGroup" xmlns:wpi="http://schemas.microsoft.com/office/word/2010/wordprocessingInk" xmlns:wne="http://schemas.microsoft.com/office/word/2006/wordml" xmlns:wps="http://schemas.microsoft.com/office/word/2010/wordprocessingShape" mc:Ignorable="w14 w15 w16se w16cid w16 w16cex wp14">
+<w:hdr xmlns:wpc="http://schemas.microsoft.com/office/word/2010/wordprocessingCanvas" xmlns:cx="http://schemas.microsoft.com/office/drawing/2014/chartex" xmlns:cx1="http://schemas.microsoft.com/office/drawing/2015/9/8/chartex" xmlns:cx2="http://schemas.microsoft.com/office/drawing/2015/10/21/chartex" xmlns:cx3="http://schemas.microsoft.com/office/drawing/2016/5/9/chartex" xmlns:cx4="http://schemas.microsoft.com/office/drawing/2016/5/10/chartex" xmlns:cx5="http://schemas.microsoft.com/office/drawing/2016/5/11/chartex" xmlns:cx6="http://schemas.microsoft.com/office/drawing/2016/5/12/chartex" xmlns:cx7="http://schemas.microsoft.com/office/drawing/2016/5/13/chartex" xmlns:cx8="http://schemas.microsoft.com/office/drawing/2016/5/14/chartex" xmlns:mc="http://schemas.openxmlformats.org/markup-compatibility/2006" xmlns:aink="http://schemas.microsoft.com/office/drawing/2016/ink" xmlns:am3d="http://schemas.microsoft.com/office/drawing/2017/model3d" xmlns:o="urn:schemas-microsoft-com:office:office" xmlns:r="http://schemas.openxmlformats.org/officeDocument/2006/relationships" xmlns:m="http://schemas.openxmlformats.org/officeDocument/2006/math" xmlns:v="urn:schemas-microsoft-com:vml" xmlns:wp14="http://schemas.microsoft.com/office/word/2010/wordprocessingDrawing" xmlns:wp="http://schemas.openxmlformats.org/drawingml/2006/wordprocessingDrawing" xmlns:w10="urn:schemas-microsoft-com:office:word" xmlns:w="http://schemas.openxmlformats.org/wordprocessingml/2006/main" xmlns:w14="http://schemas.microsoft.com/office/word/2010/wordml" xmlns:w15="http://schemas.microsoft.com/office/word/2012/wordml" xmlns:w16cex="http://schemas.microsoft.com/office/word/2018/wordml/cex" xmlns:w16cid="http://schemas.microsoft.com/office/word/2016/wordml/cid" xmlns:w16="http://schemas.microsoft.com/office/word/2018/wordml" xmlns:w16sdtdh="http://schemas.microsoft.com/office/word/2020/wordml/sdtdatahash" xmlns:w16se="http://schemas.microsoft.com/office/word/2015/wordml/symex" xmlns:wpg="http://schemas.microsoft.com/office/word/2010/wordprocessingGroup" xmlns:wpi="http://schemas.microsoft.com/office/word/2010/wordprocessingInk" xmlns:wne="http://schemas.microsoft.com/office/word/2006/wordml" xmlns:wps="http://schemas.microsoft.com/office/word/2010/wordprocessingShape" mc:Ignorable="w14 w15 w16se w16cid w16 w16cex w16sdtdh wp14">
   <w:p>
     <w:pPr>
       <w:pStyle w:val="Header"/>
@@ -7418,13 +7457,13 @@
 </file>
 
 <file path=word/header2.xml><?xml version="1.0" encoding="utf-8"?>
-<w:hdr xmlns:wpc="http://schemas.microsoft.com/office/word/2010/wordprocessingCanvas" xmlns:cx="http://schemas.microsoft.com/office/drawing/2014/chartex" xmlns:cx1="http://schemas.microsoft.com/office/drawing/2015/9/8/chartex" xmlns:cx2="http://schemas.microsoft.com/office/drawing/2015/10/21/chartex" xmlns:cx3="http://schemas.microsoft.com/office/drawing/2016/5/9/chartex" xmlns:cx4="http://schemas.microsoft.com/office/drawing/2016/5/10/chartex" xmlns:cx5="http://schemas.microsoft.com/office/drawing/2016/5/11/chartex" xmlns:cx6="http://schemas.microsoft.com/office/drawing/2016/5/12/chartex" xmlns:cx7="http://schemas.microsoft.com/office/drawing/2016/5/13/chartex" xmlns:cx8="http://schemas.microsoft.com/office/drawing/2016/5/14/chartex" xmlns:mc="http://schemas.openxmlformats.org/markup-compatibility/2006" xmlns:aink="http://schemas.microsoft.com/office/drawing/2016/ink" xmlns:am3d="http://schemas.microsoft.com/office/drawing/2017/model3d" xmlns:o="urn:schemas-microsoft-com:office:office" xmlns:r="http://schemas.openxmlformats.org/officeDocument/2006/relationships" xmlns:m="http://schemas.openxmlformats.org/officeDocument/2006/math" xmlns:v="urn:schemas-microsoft-com:vml" xmlns:wp14="http://schemas.microsoft.com/office/word/2010/wordprocessingDrawing" xmlns:wp="http://schemas.openxmlformats.org/drawingml/2006/wordprocessingDrawing" xmlns:w10="urn:schemas-microsoft-com:office:word" xmlns:w="http://schemas.openxmlformats.org/wordprocessingml/2006/main" xmlns:w14="http://schemas.microsoft.com/office/word/2010/wordml" xmlns:w15="http://schemas.microsoft.com/office/word/2012/wordml" xmlns:w16cex="http://schemas.microsoft.com/office/word/2018/wordml/cex" xmlns:w16cid="http://schemas.microsoft.com/office/word/2016/wordml/cid" xmlns:w16="http://schemas.microsoft.com/office/word/2018/wordml" xmlns:w16se="http://schemas.microsoft.com/office/word/2015/wordml/symex" xmlns:wpg="http://schemas.microsoft.com/office/word/2010/wordprocessingGroup" xmlns:wpi="http://schemas.microsoft.com/office/word/2010/wordprocessingInk" xmlns:wne="http://schemas.microsoft.com/office/word/2006/wordml" xmlns:wps="http://schemas.microsoft.com/office/word/2010/wordprocessingShape" mc:Ignorable="w14 w15 w16se w16cid w16 w16cex wp14">
+<w:hdr xmlns:wpc="http://schemas.microsoft.com/office/word/2010/wordprocessingCanvas" xmlns:cx="http://schemas.microsoft.com/office/drawing/2014/chartex" xmlns:cx1="http://schemas.microsoft.com/office/drawing/2015/9/8/chartex" xmlns:cx2="http://schemas.microsoft.com/office/drawing/2015/10/21/chartex" xmlns:cx3="http://schemas.microsoft.com/office/drawing/2016/5/9/chartex" xmlns:cx4="http://schemas.microsoft.com/office/drawing/2016/5/10/chartex" xmlns:cx5="http://schemas.microsoft.com/office/drawing/2016/5/11/chartex" xmlns:cx6="http://schemas.microsoft.com/office/drawing/2016/5/12/chartex" xmlns:cx7="http://schemas.microsoft.com/office/drawing/2016/5/13/chartex" xmlns:cx8="http://schemas.microsoft.com/office/drawing/2016/5/14/chartex" xmlns:mc="http://schemas.openxmlformats.org/markup-compatibility/2006" xmlns:aink="http://schemas.microsoft.com/office/drawing/2016/ink" xmlns:am3d="http://schemas.microsoft.com/office/drawing/2017/model3d" xmlns:o="urn:schemas-microsoft-com:office:office" xmlns:r="http://schemas.openxmlformats.org/officeDocument/2006/relationships" xmlns:m="http://schemas.openxmlformats.org/officeDocument/2006/math" xmlns:v="urn:schemas-microsoft-com:vml" xmlns:wp14="http://schemas.microsoft.com/office/word/2010/wordprocessingDrawing" xmlns:wp="http://schemas.openxmlformats.org/drawingml/2006/wordprocessingDrawing" xmlns:w10="urn:schemas-microsoft-com:office:word" xmlns:w="http://schemas.openxmlformats.org/wordprocessingml/2006/main" xmlns:w14="http://schemas.microsoft.com/office/word/2010/wordml" xmlns:w15="http://schemas.microsoft.com/office/word/2012/wordml" xmlns:w16cex="http://schemas.microsoft.com/office/word/2018/wordml/cex" xmlns:w16cid="http://schemas.microsoft.com/office/word/2016/wordml/cid" xmlns:w16="http://schemas.microsoft.com/office/word/2018/wordml" xmlns:w16sdtdh="http://schemas.microsoft.com/office/word/2020/wordml/sdtdatahash" xmlns:w16se="http://schemas.microsoft.com/office/word/2015/wordml/symex" xmlns:wpg="http://schemas.microsoft.com/office/word/2010/wordprocessingGroup" xmlns:wpi="http://schemas.microsoft.com/office/word/2010/wordprocessingInk" xmlns:wne="http://schemas.microsoft.com/office/word/2006/wordml" xmlns:wps="http://schemas.microsoft.com/office/word/2010/wordprocessingShape" mc:Ignorable="w14 w15 w16se w16cid w16 w16cex w16sdtdh wp14">
   <w:p/>
 </w:hdr>
 </file>
 
 <file path=word/header3.xml><?xml version="1.0" encoding="utf-8"?>
-<w:hdr xmlns:wpc="http://schemas.microsoft.com/office/word/2010/wordprocessingCanvas" xmlns:cx="http://schemas.microsoft.com/office/drawing/2014/chartex" xmlns:cx1="http://schemas.microsoft.com/office/drawing/2015/9/8/chartex" xmlns:cx2="http://schemas.microsoft.com/office/drawing/2015/10/21/chartex" xmlns:cx3="http://schemas.microsoft.com/office/drawing/2016/5/9/chartex" xmlns:cx4="http://schemas.microsoft.com/office/drawing/2016/5/10/chartex" xmlns:cx5="http://schemas.microsoft.com/office/drawing/2016/5/11/chartex" xmlns:cx6="http://schemas.microsoft.com/office/drawing/2016/5/12/chartex" xmlns:cx7="http://schemas.microsoft.com/office/drawing/2016/5/13/chartex" xmlns:cx8="http://schemas.microsoft.com/office/drawing/2016/5/14/chartex" xmlns:mc="http://schemas.openxmlformats.org/markup-compatibility/2006" xmlns:aink="http://schemas.microsoft.com/office/drawing/2016/ink" xmlns:am3d="http://schemas.microsoft.com/office/drawing/2017/model3d" xmlns:o="urn:schemas-microsoft-com:office:office" xmlns:r="http://schemas.openxmlformats.org/officeDocument/2006/relationships" xmlns:m="http://schemas.openxmlformats.org/officeDocument/2006/math" xmlns:v="urn:schemas-microsoft-com:vml" xmlns:wp14="http://schemas.microsoft.com/office/word/2010/wordprocessingDrawing" xmlns:wp="http://schemas.openxmlformats.org/drawingml/2006/wordprocessingDrawing" xmlns:w10="urn:schemas-microsoft-com:office:word" xmlns:w="http://schemas.openxmlformats.org/wordprocessingml/2006/main" xmlns:w14="http://schemas.microsoft.com/office/word/2010/wordml" xmlns:w15="http://schemas.microsoft.com/office/word/2012/wordml" xmlns:w16cex="http://schemas.microsoft.com/office/word/2018/wordml/cex" xmlns:w16cid="http://schemas.microsoft.com/office/word/2016/wordml/cid" xmlns:w16="http://schemas.microsoft.com/office/word/2018/wordml" xmlns:w16se="http://schemas.microsoft.com/office/word/2015/wordml/symex" xmlns:wpg="http://schemas.microsoft.com/office/word/2010/wordprocessingGroup" xmlns:wpi="http://schemas.microsoft.com/office/word/2010/wordprocessingInk" xmlns:wne="http://schemas.microsoft.com/office/word/2006/wordml" xmlns:wps="http://schemas.microsoft.com/office/word/2010/wordprocessingShape" mc:Ignorable="w14 w15 w16se w16cid w16 w16cex wp14">
+<w:hdr xmlns:wpc="http://schemas.microsoft.com/office/word/2010/wordprocessingCanvas" xmlns:cx="http://schemas.microsoft.com/office/drawing/2014/chartex" xmlns:cx1="http://schemas.microsoft.com/office/drawing/2015/9/8/chartex" xmlns:cx2="http://schemas.microsoft.com/office/drawing/2015/10/21/chartex" xmlns:cx3="http://schemas.microsoft.com/office/drawing/2016/5/9/chartex" xmlns:cx4="http://schemas.microsoft.com/office/drawing/2016/5/10/chartex" xmlns:cx5="http://schemas.microsoft.com/office/drawing/2016/5/11/chartex" xmlns:cx6="http://schemas.microsoft.com/office/drawing/2016/5/12/chartex" xmlns:cx7="http://schemas.microsoft.com/office/drawing/2016/5/13/chartex" xmlns:cx8="http://schemas.microsoft.com/office/drawing/2016/5/14/chartex" xmlns:mc="http://schemas.openxmlformats.org/markup-compatibility/2006" xmlns:aink="http://schemas.microsoft.com/office/drawing/2016/ink" xmlns:am3d="http://schemas.microsoft.com/office/drawing/2017/model3d" xmlns:o="urn:schemas-microsoft-com:office:office" xmlns:r="http://schemas.openxmlformats.org/officeDocument/2006/relationships" xmlns:m="http://schemas.openxmlformats.org/officeDocument/2006/math" xmlns:v="urn:schemas-microsoft-com:vml" xmlns:wp14="http://schemas.microsoft.com/office/word/2010/wordprocessingDrawing" xmlns:wp="http://schemas.openxmlformats.org/drawingml/2006/wordprocessingDrawing" xmlns:w10="urn:schemas-microsoft-com:office:word" xmlns:w="http://schemas.openxmlformats.org/wordprocessingml/2006/main" xmlns:w14="http://schemas.microsoft.com/office/word/2010/wordml" xmlns:w15="http://schemas.microsoft.com/office/word/2012/wordml" xmlns:w16cex="http://schemas.microsoft.com/office/word/2018/wordml/cex" xmlns:w16cid="http://schemas.microsoft.com/office/word/2016/wordml/cid" xmlns:w16="http://schemas.microsoft.com/office/word/2018/wordml" xmlns:w16sdtdh="http://schemas.microsoft.com/office/word/2020/wordml/sdtdatahash" xmlns:w16se="http://schemas.microsoft.com/office/word/2015/wordml/symex" xmlns:wpg="http://schemas.microsoft.com/office/word/2010/wordprocessingGroup" xmlns:wpi="http://schemas.microsoft.com/office/word/2010/wordprocessingInk" xmlns:wne="http://schemas.microsoft.com/office/word/2006/wordml" xmlns:wps="http://schemas.microsoft.com/office/word/2010/wordprocessingShape" mc:Ignorable="w14 w15 w16se w16cid w16 w16cex w16sdtdh wp14">
   <w:p>
     <w:pPr>
       <w:pStyle w:val="Header"/>
@@ -7434,7 +7473,7 @@
 </file>
 
 <file path=word/numbering.xml><?xml version="1.0" encoding="utf-8"?>
-<w:numbering xmlns:wpc="http://schemas.microsoft.com/office/word/2010/wordprocessingCanvas" xmlns:cx="http://schemas.microsoft.com/office/drawing/2014/chartex" xmlns:cx1="http://schemas.microsoft.com/office/drawing/2015/9/8/chartex" xmlns:cx2="http://schemas.microsoft.com/office/drawing/2015/10/21/chartex" xmlns:cx3="http://schemas.microsoft.com/office/drawing/2016/5/9/chartex" xmlns:cx4="http://schemas.microsoft.com/office/drawing/2016/5/10/chartex" xmlns:cx5="http://schemas.microsoft.com/office/drawing/2016/5/11/chartex" xmlns:cx6="http://schemas.microsoft.com/office/drawing/2016/5/12/chartex" xmlns:cx7="http://schemas.microsoft.com/office/drawing/2016/5/13/chartex" xmlns:cx8="http://schemas.microsoft.com/office/drawing/2016/5/14/chartex" xmlns:mc="http://schemas.openxmlformats.org/markup-compatibility/2006" xmlns:aink="http://schemas.microsoft.com/office/drawing/2016/ink" xmlns:am3d="http://schemas.microsoft.com/office/drawing/2017/model3d" xmlns:o="urn:schemas-microsoft-com:office:office" xmlns:r="http://schemas.openxmlformats.org/officeDocument/2006/relationships" xmlns:m="http://schemas.openxmlformats.org/officeDocument/2006/math" xmlns:v="urn:schemas-microsoft-com:vml" xmlns:wp14="http://schemas.microsoft.com/office/word/2010/wordprocessingDrawing" xmlns:wp="http://schemas.openxmlformats.org/drawingml/2006/wordprocessingDrawing" xmlns:w10="urn:schemas-microsoft-com:office:word" xmlns:w="http://schemas.openxmlformats.org/wordprocessingml/2006/main" xmlns:w14="http://schemas.microsoft.com/office/word/2010/wordml" xmlns:w15="http://schemas.microsoft.com/office/word/2012/wordml" xmlns:w16cex="http://schemas.microsoft.com/office/word/2018/wordml/cex" xmlns:w16cid="http://schemas.microsoft.com/office/word/2016/wordml/cid" xmlns:w16="http://schemas.microsoft.com/office/word/2018/wordml" xmlns:w16se="http://schemas.microsoft.com/office/word/2015/wordml/symex" xmlns:wpg="http://schemas.microsoft.com/office/word/2010/wordprocessingGroup" xmlns:wpi="http://schemas.microsoft.com/office/word/2010/wordprocessingInk" xmlns:wne="http://schemas.microsoft.com/office/word/2006/wordml" xmlns:wps="http://schemas.microsoft.com/office/word/2010/wordprocessingShape" mc:Ignorable="w14 w15 w16se w16cid w16 w16cex wp14">
+<w:numbering xmlns:wpc="http://schemas.microsoft.com/office/word/2010/wordprocessingCanvas" xmlns:cx="http://schemas.microsoft.com/office/drawing/2014/chartex" xmlns:cx1="http://schemas.microsoft.com/office/drawing/2015/9/8/chartex" xmlns:cx2="http://schemas.microsoft.com/office/drawing/2015/10/21/chartex" xmlns:cx3="http://schemas.microsoft.com/office/drawing/2016/5/9/chartex" xmlns:cx4="http://schemas.microsoft.com/office/drawing/2016/5/10/chartex" xmlns:cx5="http://schemas.microsoft.com/office/drawing/2016/5/11/chartex" xmlns:cx6="http://schemas.microsoft.com/office/drawing/2016/5/12/chartex" xmlns:cx7="http://schemas.microsoft.com/office/drawing/2016/5/13/chartex" xmlns:cx8="http://schemas.microsoft.com/office/drawing/2016/5/14/chartex" xmlns:mc="http://schemas.openxmlformats.org/markup-compatibility/2006" xmlns:aink="http://schemas.microsoft.com/office/drawing/2016/ink" xmlns:am3d="http://schemas.microsoft.com/office/drawing/2017/model3d" xmlns:o="urn:schemas-microsoft-com:office:office" xmlns:r="http://schemas.openxmlformats.org/officeDocument/2006/relationships" xmlns:m="http://schemas.openxmlformats.org/officeDocument/2006/math" xmlns:v="urn:schemas-microsoft-com:vml" xmlns:wp14="http://schemas.microsoft.com/office/word/2010/wordprocessingDrawing" xmlns:wp="http://schemas.openxmlformats.org/drawingml/2006/wordprocessingDrawing" xmlns:w10="urn:schemas-microsoft-com:office:word" xmlns:w="http://schemas.openxmlformats.org/wordprocessingml/2006/main" xmlns:w14="http://schemas.microsoft.com/office/word/2010/wordml" xmlns:w15="http://schemas.microsoft.com/office/word/2012/wordml" xmlns:w16cex="http://schemas.microsoft.com/office/word/2018/wordml/cex" xmlns:w16cid="http://schemas.microsoft.com/office/word/2016/wordml/cid" xmlns:w16="http://schemas.microsoft.com/office/word/2018/wordml" xmlns:w16sdtdh="http://schemas.microsoft.com/office/word/2020/wordml/sdtdatahash" xmlns:w16se="http://schemas.microsoft.com/office/word/2015/wordml/symex" xmlns:wpg="http://schemas.microsoft.com/office/word/2010/wordprocessingGroup" xmlns:wpi="http://schemas.microsoft.com/office/word/2010/wordprocessingInk" xmlns:wne="http://schemas.microsoft.com/office/word/2006/wordml" xmlns:wps="http://schemas.microsoft.com/office/word/2010/wordprocessingShape" mc:Ignorable="w14 w15 w16se w16cid w16 w16cex w16sdtdh wp14">
   <w:abstractNum w:abstractNumId="0" w15:restartNumberingAfterBreak="0">
     <w:nsid w:val="037B3D52"/>
     <w:multiLevelType w:val="hybridMultilevel"/>
@@ -8452,6 +8491,119 @@
     </w:lvl>
   </w:abstractNum>
   <w:abstractNum w:abstractNumId="9" w15:restartNumberingAfterBreak="0">
+    <w:nsid w:val="57D84E77"/>
+    <w:multiLevelType w:val="hybridMultilevel"/>
+    <w:tmpl w:val="E398BB9C"/>
+    <w:lvl w:ilvl="0" w:tplc="08090001">
+      <w:start w:val="1"/>
+      <w:numFmt w:val="bullet"/>
+      <w:lvlText w:val=""/>
+      <w:lvlJc w:val="left"/>
+      <w:pPr>
+        <w:ind w:left="360" w:hanging="360"/>
+      </w:pPr>
+      <w:rPr>
+        <w:rFonts w:ascii="Symbol" w:hAnsi="Symbol" w:hint="default"/>
+      </w:rPr>
+    </w:lvl>
+    <w:lvl w:ilvl="1" w:tplc="08090003" w:tentative="1">
+      <w:start w:val="1"/>
+      <w:numFmt w:val="bullet"/>
+      <w:lvlText w:val="o"/>
+      <w:lvlJc w:val="left"/>
+      <w:pPr>
+        <w:ind w:left="1080" w:hanging="360"/>
+      </w:pPr>
+      <w:rPr>
+        <w:rFonts w:ascii="Courier New" w:hAnsi="Courier New" w:hint="default"/>
+      </w:rPr>
+    </w:lvl>
+    <w:lvl w:ilvl="2" w:tplc="08090005" w:tentative="1">
+      <w:start w:val="1"/>
+      <w:numFmt w:val="bullet"/>
+      <w:lvlText w:val=""/>
+      <w:lvlJc w:val="left"/>
+      <w:pPr>
+        <w:ind w:left="1800" w:hanging="360"/>
+      </w:pPr>
+      <w:rPr>
+        <w:rFonts w:ascii="Wingdings" w:hAnsi="Wingdings" w:hint="default"/>
+      </w:rPr>
+    </w:lvl>
+    <w:lvl w:ilvl="3" w:tplc="08090001" w:tentative="1">
+      <w:start w:val="1"/>
+      <w:numFmt w:val="bullet"/>
+      <w:lvlText w:val=""/>
+      <w:lvlJc w:val="left"/>
+      <w:pPr>
+        <w:ind w:left="2520" w:hanging="360"/>
+      </w:pPr>
+      <w:rPr>
+        <w:rFonts w:ascii="Symbol" w:hAnsi="Symbol" w:hint="default"/>
+      </w:rPr>
+    </w:lvl>
+    <w:lvl w:ilvl="4" w:tplc="08090003" w:tentative="1">
+      <w:start w:val="1"/>
+      <w:numFmt w:val="bullet"/>
+      <w:lvlText w:val="o"/>
+      <w:lvlJc w:val="left"/>
+      <w:pPr>
+        <w:ind w:left="3240" w:hanging="360"/>
+      </w:pPr>
+      <w:rPr>
+        <w:rFonts w:ascii="Courier New" w:hAnsi="Courier New" w:hint="default"/>
+      </w:rPr>
+    </w:lvl>
+    <w:lvl w:ilvl="5" w:tplc="08090005" w:tentative="1">
+      <w:start w:val="1"/>
+      <w:numFmt w:val="bullet"/>
+      <w:lvlText w:val=""/>
+      <w:lvlJc w:val="left"/>
+      <w:pPr>
+        <w:ind w:left="3960" w:hanging="360"/>
+      </w:pPr>
+      <w:rPr>
+        <w:rFonts w:ascii="Wingdings" w:hAnsi="Wingdings" w:hint="default"/>
+      </w:rPr>
+    </w:lvl>
+    <w:lvl w:ilvl="6" w:tplc="08090001" w:tentative="1">
+      <w:start w:val="1"/>
+      <w:numFmt w:val="bullet"/>
+      <w:lvlText w:val=""/>
+      <w:lvlJc w:val="left"/>
+      <w:pPr>
+        <w:ind w:left="4680" w:hanging="360"/>
+      </w:pPr>
+      <w:rPr>
+        <w:rFonts w:ascii="Symbol" w:hAnsi="Symbol" w:hint="default"/>
+      </w:rPr>
+    </w:lvl>
+    <w:lvl w:ilvl="7" w:tplc="08090003" w:tentative="1">
+      <w:start w:val="1"/>
+      <w:numFmt w:val="bullet"/>
+      <w:lvlText w:val="o"/>
+      <w:lvlJc w:val="left"/>
+      <w:pPr>
+        <w:ind w:left="5400" w:hanging="360"/>
+      </w:pPr>
+      <w:rPr>
+        <w:rFonts w:ascii="Courier New" w:hAnsi="Courier New" w:hint="default"/>
+      </w:rPr>
+    </w:lvl>
+    <w:lvl w:ilvl="8" w:tplc="08090005" w:tentative="1">
+      <w:start w:val="1"/>
+      <w:numFmt w:val="bullet"/>
+      <w:lvlText w:val=""/>
+      <w:lvlJc w:val="left"/>
+      <w:pPr>
+        <w:ind w:left="6120" w:hanging="360"/>
+      </w:pPr>
+      <w:rPr>
+        <w:rFonts w:ascii="Wingdings" w:hAnsi="Wingdings" w:hint="default"/>
+      </w:rPr>
+    </w:lvl>
+  </w:abstractNum>
+  <w:abstractNum w:abstractNumId="10" w15:restartNumberingAfterBreak="0">
     <w:nsid w:val="5E540523"/>
     <w:multiLevelType w:val="hybridMultilevel"/>
     <w:tmpl w:val="7D327C92"/>
@@ -8564,7 +8716,7 @@
       </w:rPr>
     </w:lvl>
   </w:abstractNum>
-  <w:abstractNum w:abstractNumId="10" w15:restartNumberingAfterBreak="0">
+  <w:abstractNum w:abstractNumId="11" w15:restartNumberingAfterBreak="0">
     <w:nsid w:val="5F40690B"/>
     <w:multiLevelType w:val="multilevel"/>
     <w:tmpl w:val="F7D2C2A4"/>
@@ -8677,7 +8829,7 @@
       </w:rPr>
     </w:lvl>
   </w:abstractNum>
-  <w:abstractNum w:abstractNumId="11" w15:restartNumberingAfterBreak="0">
+  <w:abstractNum w:abstractNumId="12" w15:restartNumberingAfterBreak="0">
     <w:nsid w:val="67FF6AA6"/>
     <w:multiLevelType w:val="hybridMultilevel"/>
     <w:tmpl w:val="03F2D8FC"/>
@@ -8789,7 +8941,7 @@
       </w:rPr>
     </w:lvl>
   </w:abstractNum>
-  <w:abstractNum w:abstractNumId="12" w15:restartNumberingAfterBreak="0">
+  <w:abstractNum w:abstractNumId="13" w15:restartNumberingAfterBreak="0">
     <w:nsid w:val="759932D3"/>
     <w:multiLevelType w:val="hybridMultilevel"/>
     <w:tmpl w:val="F3523A50"/>
@@ -8909,7 +9061,7 @@
     <w:abstractNumId w:val="5"/>
   </w:num>
   <w:num w:numId="3">
-    <w:abstractNumId w:val="12"/>
+    <w:abstractNumId w:val="13"/>
   </w:num>
   <w:num w:numId="4">
     <w:abstractNumId w:val="8"/>
@@ -8921,19 +9073,19 @@
     <w:abstractNumId w:val="2"/>
   </w:num>
   <w:num w:numId="7">
-    <w:abstractNumId w:val="9"/>
+    <w:abstractNumId w:val="10"/>
   </w:num>
   <w:num w:numId="8">
     <w:abstractNumId w:val="1"/>
   </w:num>
   <w:num w:numId="9">
-    <w:abstractNumId w:val="11"/>
+    <w:abstractNumId w:val="12"/>
   </w:num>
   <w:num w:numId="10">
     <w:abstractNumId w:val="3"/>
   </w:num>
   <w:num w:numId="11">
-    <w:abstractNumId w:val="10"/>
+    <w:abstractNumId w:val="11"/>
   </w:num>
   <w:num w:numId="12">
     <w:abstractNumId w:val="0"/>
@@ -8941,11 +9093,14 @@
   <w:num w:numId="13">
     <w:abstractNumId w:val="4"/>
   </w:num>
+  <w:num w:numId="14">
+    <w:abstractNumId w:val="9"/>
+  </w:num>
 </w:numbering>
 </file>
 
 <file path=word/styles.xml><?xml version="1.0" encoding="utf-8"?>
-<w:styles xmlns:mc="http://schemas.openxmlformats.org/markup-compatibility/2006" xmlns:r="http://schemas.openxmlformats.org/officeDocument/2006/relationships" xmlns:w="http://schemas.openxmlformats.org/wordprocessingml/2006/main" xmlns:w14="http://schemas.microsoft.com/office/word/2010/wordml" xmlns:w15="http://schemas.microsoft.com/office/word/2012/wordml" xmlns:w16cex="http://schemas.microsoft.com/office/word/2018/wordml/cex" xmlns:w16cid="http://schemas.microsoft.com/office/word/2016/wordml/cid" xmlns:w16="http://schemas.microsoft.com/office/word/2018/wordml" xmlns:w16se="http://schemas.microsoft.com/office/word/2015/wordml/symex" mc:Ignorable="w14 w15 w16se w16cid w16 w16cex">
+<w:styles xmlns:mc="http://schemas.openxmlformats.org/markup-compatibility/2006" xmlns:r="http://schemas.openxmlformats.org/officeDocument/2006/relationships" xmlns:w="http://schemas.openxmlformats.org/wordprocessingml/2006/main" xmlns:w14="http://schemas.microsoft.com/office/word/2010/wordml" xmlns:w15="http://schemas.microsoft.com/office/word/2012/wordml" xmlns:w16cex="http://schemas.microsoft.com/office/word/2018/wordml/cex" xmlns:w16cid="http://schemas.microsoft.com/office/word/2016/wordml/cid" xmlns:w16="http://schemas.microsoft.com/office/word/2018/wordml" xmlns:w16sdtdh="http://schemas.microsoft.com/office/word/2020/wordml/sdtdatahash" xmlns:w16se="http://schemas.microsoft.com/office/word/2015/wordml/symex" mc:Ignorable="w14 w15 w16se w16cid w16 w16cex w16sdtdh">
   <w:docDefaults>
     <w:rPrDefault>
       <w:rPr>

</xml_diff>